<commit_message>
fallback for drastic changes to menus on tapOverview.html
</commit_message>
<xml_diff>
--- a/resume.docx
+++ b/resume.docx
@@ -116,216 +116,142 @@
           <w:b/>
         </w:rPr>
       </w:pPr>
-      <w:r>
+    </w:p>
+    <w:p>
+      <w:pPr>
+        <w:spacing w:before="120" w:after="120" w:line="240" w:lineRule="auto"/>
+        <w:jc w:val="center"/>
         <w:rPr>
           <w:rFonts w:ascii="Georgia" w:hAnsi="Georgia"/>
           <w:b/>
         </w:rPr>
-        <w:t>Executive Summary</w:t>
-      </w:r>
-    </w:p>
-    <w:p>
-      <w:pPr>
-        <w:spacing w:after="240" w:line="276" w:lineRule="auto"/>
-        <w:rPr>
-          <w:rFonts w:ascii="Georgia" w:hAnsi="Georgia"/>
-          <w:sz w:val="22"/>
-          <w:szCs w:val="22"/>
-        </w:rPr>
-      </w:pPr>
-      <w:r>
-        <w:rPr>
-          <w:rFonts w:ascii="Georgia" w:hAnsi="Georgia"/>
-          <w:sz w:val="22"/>
-          <w:szCs w:val="22"/>
-        </w:rPr>
-        <w:t>I am a d</w:t>
-      </w:r>
-      <w:r>
-        <w:rPr>
-          <w:rFonts w:ascii="Georgia" w:hAnsi="Georgia"/>
-          <w:sz w:val="22"/>
-          <w:szCs w:val="22"/>
-        </w:rPr>
-        <w:t xml:space="preserve">edicated, reliable individual with a background </w:t>
-      </w:r>
-      <w:r>
-        <w:rPr>
-          <w:rFonts w:ascii="Georgia" w:hAnsi="Georgia"/>
-          <w:sz w:val="22"/>
-          <w:szCs w:val="22"/>
-        </w:rPr>
-        <w:t>in</w:t>
-      </w:r>
-      <w:r>
-        <w:rPr>
-          <w:rFonts w:ascii="Georgia" w:hAnsi="Georgia"/>
-          <w:sz w:val="22"/>
-          <w:szCs w:val="22"/>
-        </w:rPr>
-        <w:t xml:space="preserve"> </w:t>
-      </w:r>
-      <w:r>
-        <w:rPr>
-          <w:rFonts w:ascii="Georgia" w:hAnsi="Georgia"/>
-          <w:sz w:val="22"/>
-          <w:szCs w:val="22"/>
-        </w:rPr>
-        <w:t xml:space="preserve">talent development and </w:t>
-      </w:r>
-      <w:r>
-        <w:rPr>
-          <w:rFonts w:ascii="Georgia" w:hAnsi="Georgia"/>
-          <w:sz w:val="22"/>
-          <w:szCs w:val="22"/>
-        </w:rPr>
-        <w:t xml:space="preserve">team management seeking </w:t>
-      </w:r>
-      <w:r>
-        <w:rPr>
-          <w:rFonts w:ascii="Georgia" w:hAnsi="Georgia"/>
-          <w:sz w:val="22"/>
-          <w:szCs w:val="22"/>
-        </w:rPr>
-        <w:t xml:space="preserve">an </w:t>
-      </w:r>
-      <w:r>
-        <w:rPr>
-          <w:rFonts w:ascii="Georgia" w:hAnsi="Georgia"/>
-          <w:sz w:val="22"/>
-          <w:szCs w:val="22"/>
-        </w:rPr>
-        <w:t>instructional design position, preferably with a company who expresses interest in e-learning</w:t>
-      </w:r>
-      <w:r>
-        <w:rPr>
-          <w:rFonts w:ascii="Georgia" w:hAnsi="Georgia"/>
-          <w:sz w:val="22"/>
-          <w:szCs w:val="22"/>
-        </w:rPr>
-        <w:t xml:space="preserve">.  </w:t>
-      </w:r>
-      <w:r>
-        <w:rPr>
-          <w:rFonts w:ascii="Georgia" w:hAnsi="Georgia"/>
-          <w:sz w:val="22"/>
-          <w:szCs w:val="22"/>
-        </w:rPr>
-        <w:t xml:space="preserve">My </w:t>
-      </w:r>
-      <w:r>
-        <w:rPr>
-          <w:rFonts w:ascii="Georgia" w:hAnsi="Georgia"/>
-          <w:sz w:val="22"/>
-          <w:szCs w:val="22"/>
-        </w:rPr>
-        <w:t>ability to establish rapport and maintain productive relatio</w:t>
-      </w:r>
-      <w:r>
-        <w:rPr>
-          <w:rFonts w:ascii="Georgia" w:hAnsi="Georgia"/>
-          <w:sz w:val="22"/>
-          <w:szCs w:val="22"/>
-        </w:rPr>
-        <w:t xml:space="preserve">nships with </w:t>
-      </w:r>
-      <w:r>
-        <w:rPr>
-          <w:rFonts w:ascii="Georgia" w:hAnsi="Georgia"/>
-          <w:sz w:val="22"/>
-          <w:szCs w:val="22"/>
-        </w:rPr>
-        <w:t xml:space="preserve">internal and external </w:t>
-      </w:r>
-      <w:r>
-        <w:rPr>
-          <w:rFonts w:ascii="Georgia" w:hAnsi="Georgia"/>
-          <w:sz w:val="22"/>
-          <w:szCs w:val="22"/>
-        </w:rPr>
-        <w:t>clients has been an asset across my professional experiences.</w:t>
-      </w:r>
-      <w:r>
-        <w:rPr>
-          <w:rFonts w:ascii="Georgia" w:hAnsi="Georgia"/>
-          <w:sz w:val="22"/>
-          <w:szCs w:val="22"/>
-        </w:rPr>
-        <w:t xml:space="preserve">  I have a passion for helping people</w:t>
-      </w:r>
-      <w:r>
-        <w:rPr>
-          <w:rFonts w:ascii="Georgia" w:hAnsi="Georgia"/>
-          <w:sz w:val="22"/>
-          <w:szCs w:val="22"/>
-        </w:rPr>
-        <w:t xml:space="preserve"> learn</w:t>
-      </w:r>
-      <w:r>
-        <w:rPr>
-          <w:rFonts w:ascii="Georgia" w:hAnsi="Georgia"/>
-          <w:sz w:val="22"/>
-          <w:szCs w:val="22"/>
-        </w:rPr>
-        <w:t xml:space="preserve"> </w:t>
-      </w:r>
-      <w:r>
-        <w:rPr>
-          <w:rFonts w:ascii="Georgia" w:hAnsi="Georgia"/>
-          <w:sz w:val="22"/>
-          <w:szCs w:val="22"/>
-        </w:rPr>
-        <w:t>company and trade processes,</w:t>
-      </w:r>
-      <w:r>
-        <w:rPr>
-          <w:rFonts w:ascii="Georgia" w:hAnsi="Georgia"/>
-          <w:sz w:val="22"/>
-          <w:szCs w:val="22"/>
-        </w:rPr>
-        <w:t xml:space="preserve"> and a desire to grow as a professional</w:t>
-      </w:r>
-      <w:r>
-        <w:rPr>
-          <w:rFonts w:ascii="Georgia" w:hAnsi="Georgia"/>
-          <w:sz w:val="22"/>
-          <w:szCs w:val="22"/>
-        </w:rPr>
-        <w:t xml:space="preserve"> in a field that helps people bring their best to work</w:t>
-      </w:r>
-      <w:r>
-        <w:rPr>
-          <w:rFonts w:ascii="Georgia" w:hAnsi="Georgia"/>
-          <w:sz w:val="22"/>
-          <w:szCs w:val="22"/>
-        </w:rPr>
-        <w:t>.</w:t>
-      </w:r>
-    </w:p>
-    <w:p>
-      <w:pPr>
-        <w:spacing w:after="120" w:line="240" w:lineRule="auto"/>
+      </w:pPr>
+      <w:r>
         <w:rPr>
           <w:rFonts w:ascii="Georgia" w:hAnsi="Georgia"/>
           <w:b/>
-          <w:sz w:val="22"/>
-          <w:szCs w:val="22"/>
-        </w:rPr>
-      </w:pPr>
-      <w:r>
-        <w:rPr>
-          <w:rFonts w:ascii="Georgia" w:hAnsi="Georgia"/>
-          <w:b/>
-          <w:sz w:val="22"/>
-          <w:szCs w:val="22"/>
-        </w:rPr>
-        <w:t>Areas of Ability and Experience:</w:t>
+        </w:rPr>
+        <w:t>Featured Skills and Abilities</w:t>
       </w:r>
     </w:p>
     <w:p>
       <w:pPr>
         <w:tabs>
           <w:tab w:val="left" w:pos="3600"/>
+          <w:tab w:val="left" w:pos="3690"/>
+          <w:tab w:val="left" w:pos="7380"/>
+        </w:tabs>
+        <w:spacing w:after="60" w:line="240" w:lineRule="auto"/>
+        <w:rPr>
+          <w:rFonts w:ascii="Georgia" w:hAnsi="Georgia"/>
+          <w:b/>
+          <w:sz w:val="22"/>
+          <w:szCs w:val="22"/>
+        </w:rPr>
+      </w:pPr>
+      <w:r>
+        <w:rPr>
+          <w:rFonts w:ascii="Georgia" w:hAnsi="Georgia"/>
+          <w:sz w:val="22"/>
+          <w:szCs w:val="22"/>
+        </w:rPr>
+        <w:t xml:space="preserve">•   </w:t>
+      </w:r>
+      <w:r>
+        <w:rPr>
+          <w:rFonts w:ascii="Georgia" w:hAnsi="Georgia"/>
+          <w:sz w:val="22"/>
+          <w:szCs w:val="22"/>
+        </w:rPr>
+        <w:t>Effective communicator</w:t>
+      </w:r>
+      <w:r>
+        <w:rPr>
+          <w:rFonts w:ascii="Georgia" w:hAnsi="Georgia"/>
+          <w:sz w:val="22"/>
+          <w:szCs w:val="22"/>
+        </w:rPr>
+        <w:tab/>
+      </w:r>
+      <w:r>
+        <w:rPr>
+          <w:rFonts w:ascii="Georgia" w:hAnsi="Georgia"/>
+          <w:sz w:val="22"/>
+          <w:szCs w:val="22"/>
+        </w:rPr>
+        <w:tab/>
+      </w:r>
+      <w:r>
+        <w:rPr>
+          <w:rFonts w:ascii="Georgia" w:hAnsi="Georgia"/>
+          <w:sz w:val="22"/>
+          <w:szCs w:val="22"/>
+        </w:rPr>
+        <w:t xml:space="preserve">•   </w:t>
+      </w:r>
+      <w:r>
+        <w:rPr>
+          <w:rFonts w:ascii="Georgia" w:hAnsi="Georgia"/>
+          <w:sz w:val="22"/>
+          <w:szCs w:val="22"/>
+        </w:rPr>
+        <w:t xml:space="preserve">Adult learning </w:t>
+      </w:r>
+      <w:r>
+        <w:rPr>
+          <w:rFonts w:ascii="Georgia" w:hAnsi="Georgia"/>
+          <w:sz w:val="22"/>
+          <w:szCs w:val="22"/>
+        </w:rPr>
+        <w:t>i</w:t>
+      </w:r>
+      <w:r>
+        <w:rPr>
+          <w:rFonts w:ascii="Georgia" w:hAnsi="Georgia"/>
+          <w:sz w:val="22"/>
+          <w:szCs w:val="22"/>
+        </w:rPr>
+        <w:t>mplementation</w:t>
+      </w:r>
+      <w:r>
+        <w:rPr>
+          <w:rFonts w:ascii="Georgia" w:hAnsi="Georgia"/>
+          <w:sz w:val="22"/>
+          <w:szCs w:val="22"/>
+        </w:rPr>
+        <w:tab/>
+        <w:t xml:space="preserve">• </w:t>
+      </w:r>
+      <w:r>
+        <w:rPr>
+          <w:rFonts w:ascii="Georgia" w:hAnsi="Georgia"/>
+          <w:sz w:val="22"/>
+          <w:szCs w:val="22"/>
+        </w:rPr>
+        <w:t xml:space="preserve">  Applied behavior</w:t>
+      </w:r>
+      <w:r>
+        <w:rPr>
+          <w:rFonts w:ascii="Georgia" w:hAnsi="Georgia"/>
+          <w:sz w:val="22"/>
+          <w:szCs w:val="22"/>
+        </w:rPr>
+        <w:t>al</w:t>
+      </w:r>
+      <w:r>
+        <w:rPr>
+          <w:rFonts w:ascii="Georgia" w:hAnsi="Georgia"/>
+          <w:sz w:val="22"/>
+          <w:szCs w:val="22"/>
+        </w:rPr>
+        <w:t xml:space="preserve"> intervention</w:t>
+      </w:r>
+    </w:p>
+    <w:p>
+      <w:pPr>
+        <w:tabs>
+          <w:tab w:val="left" w:pos="3600"/>
+          <w:tab w:val="left" w:pos="3690"/>
           <w:tab w:val="left" w:pos="3870"/>
           <w:tab w:val="left" w:pos="7380"/>
         </w:tabs>
@@ -351,7 +277,7 @@
           <w:sz w:val="22"/>
           <w:szCs w:val="22"/>
         </w:rPr>
-        <w:t>Effective communicator</w:t>
+        <w:t>Demonstrated problem solving</w:t>
       </w:r>
       <w:r>
         <w:rPr>
@@ -383,23 +309,7 @@
           <w:sz w:val="22"/>
           <w:szCs w:val="22"/>
         </w:rPr>
-        <w:t xml:space="preserve">Adult learning </w:t>
-      </w:r>
-      <w:r>
-        <w:rPr>
-          <w:rFonts w:ascii="Georgia" w:hAnsi="Georgia"/>
-          <w:sz w:val="22"/>
-          <w:szCs w:val="22"/>
-        </w:rPr>
-        <w:t>i</w:t>
-      </w:r>
-      <w:r>
-        <w:rPr>
-          <w:rFonts w:ascii="Georgia" w:hAnsi="Georgia"/>
-          <w:sz w:val="22"/>
-          <w:szCs w:val="22"/>
-        </w:rPr>
-        <w:t>mplementation</w:t>
+        <w:t>Microsoft Office experience</w:t>
       </w:r>
       <w:r>
         <w:rPr>
@@ -408,44 +318,36 @@
           <w:szCs w:val="22"/>
         </w:rPr>
         <w:tab/>
-        <w:t xml:space="preserve">• </w:t>
-      </w:r>
-      <w:r>
-        <w:rPr>
-          <w:rFonts w:ascii="Georgia" w:hAnsi="Georgia"/>
-          <w:sz w:val="22"/>
-          <w:szCs w:val="22"/>
-        </w:rPr>
-        <w:t xml:space="preserve">  Applied behavior</w:t>
-      </w:r>
-      <w:r>
-        <w:rPr>
-          <w:rFonts w:ascii="Georgia" w:hAnsi="Georgia"/>
-          <w:sz w:val="22"/>
-          <w:szCs w:val="22"/>
-        </w:rPr>
-        <w:t>al</w:t>
-      </w:r>
-      <w:r>
-        <w:rPr>
-          <w:rFonts w:ascii="Georgia" w:hAnsi="Georgia"/>
-          <w:sz w:val="22"/>
-          <w:szCs w:val="22"/>
-        </w:rPr>
-        <w:t xml:space="preserve"> intervention</w:t>
+        <w:t xml:space="preserve">•   </w:t>
+      </w:r>
+      <w:r>
+        <w:rPr>
+          <w:rFonts w:ascii="Georgia" w:hAnsi="Georgia"/>
+          <w:sz w:val="22"/>
+          <w:szCs w:val="22"/>
+        </w:rPr>
+        <w:t>Client record management</w:t>
+      </w:r>
+      <w:r>
+        <w:rPr>
+          <w:rFonts w:ascii="Georgia" w:hAnsi="Georgia"/>
+          <w:sz w:val="22"/>
+          <w:szCs w:val="22"/>
+        </w:rPr>
+        <w:tab/>
       </w:r>
     </w:p>
     <w:p>
       <w:pPr>
         <w:tabs>
           <w:tab w:val="left" w:pos="3600"/>
+          <w:tab w:val="left" w:pos="3690"/>
           <w:tab w:val="left" w:pos="3870"/>
           <w:tab w:val="left" w:pos="7380"/>
         </w:tabs>
-        <w:spacing w:after="60" w:line="240" w:lineRule="auto"/>
-        <w:rPr>
-          <w:rFonts w:ascii="Georgia" w:hAnsi="Georgia"/>
-          <w:b/>
+        <w:spacing w:after="120" w:line="240" w:lineRule="auto"/>
+        <w:rPr>
+          <w:rFonts w:ascii="Georgia" w:hAnsi="Georgia"/>
           <w:sz w:val="22"/>
           <w:szCs w:val="22"/>
         </w:rPr>
@@ -464,7 +366,7 @@
           <w:sz w:val="22"/>
           <w:szCs w:val="22"/>
         </w:rPr>
-        <w:t>Demonstrated problem solving</w:t>
+        <w:t>Public speaking and presentation</w:t>
       </w:r>
       <w:r>
         <w:rPr>
@@ -496,7 +398,15 @@
           <w:sz w:val="22"/>
           <w:szCs w:val="22"/>
         </w:rPr>
-        <w:t>Microsoft Office experience</w:t>
+        <w:t>HTML, CSS, JavaScript</w:t>
+      </w:r>
+      <w:r>
+        <w:rPr>
+          <w:rFonts w:ascii="Georgia" w:hAnsi="Georgia"/>
+          <w:sz w:val="22"/>
+          <w:szCs w:val="22"/>
+        </w:rPr>
+        <w:t>, Node.js</w:t>
       </w:r>
       <w:r>
         <w:rPr>
@@ -513,15 +423,7 @@
           <w:sz w:val="22"/>
           <w:szCs w:val="22"/>
         </w:rPr>
-        <w:t>Client record management</w:t>
-      </w:r>
-      <w:r>
-        <w:rPr>
-          <w:rFonts w:ascii="Georgia" w:hAnsi="Georgia"/>
-          <w:sz w:val="22"/>
-          <w:szCs w:val="22"/>
-        </w:rPr>
-        <w:tab/>
+        <w:t>Self-directed learning</w:t>
       </w:r>
     </w:p>
     <w:p>
@@ -538,79 +440,21 @@
           <w:szCs w:val="22"/>
         </w:rPr>
       </w:pPr>
-      <w:r>
-        <w:rPr>
-          <w:rFonts w:ascii="Georgia" w:hAnsi="Georgia"/>
-          <w:sz w:val="22"/>
-          <w:szCs w:val="22"/>
-        </w:rPr>
-        <w:t xml:space="preserve">•   </w:t>
-      </w:r>
-      <w:r>
-        <w:rPr>
-          <w:rFonts w:ascii="Georgia" w:hAnsi="Georgia"/>
-          <w:sz w:val="22"/>
-          <w:szCs w:val="22"/>
-        </w:rPr>
-        <w:t>Public speaking and presentation</w:t>
-      </w:r>
-      <w:r>
-        <w:rPr>
-          <w:rFonts w:ascii="Georgia" w:hAnsi="Georgia"/>
-          <w:sz w:val="22"/>
-          <w:szCs w:val="22"/>
-        </w:rPr>
-        <w:tab/>
-      </w:r>
-      <w:r>
-        <w:rPr>
-          <w:rFonts w:ascii="Georgia" w:hAnsi="Georgia"/>
-          <w:sz w:val="22"/>
-          <w:szCs w:val="22"/>
-        </w:rPr>
-        <w:tab/>
-      </w:r>
-      <w:r>
-        <w:rPr>
-          <w:rFonts w:ascii="Georgia" w:hAnsi="Georgia"/>
-          <w:sz w:val="22"/>
-          <w:szCs w:val="22"/>
-        </w:rPr>
-        <w:t xml:space="preserve">•   </w:t>
-      </w:r>
-      <w:r>
-        <w:rPr>
-          <w:rFonts w:ascii="Georgia" w:hAnsi="Georgia"/>
-          <w:sz w:val="22"/>
-          <w:szCs w:val="22"/>
-        </w:rPr>
-        <w:t>HTML, CSS, JavaScript</w:t>
-      </w:r>
-      <w:r>
-        <w:rPr>
-          <w:rFonts w:ascii="Georgia" w:hAnsi="Georgia"/>
-          <w:sz w:val="22"/>
-          <w:szCs w:val="22"/>
-        </w:rPr>
-        <w:t>, Node.js</w:t>
-      </w:r>
-      <w:r>
-        <w:rPr>
-          <w:rFonts w:ascii="Georgia" w:hAnsi="Georgia"/>
-          <w:sz w:val="22"/>
-          <w:szCs w:val="22"/>
-        </w:rPr>
-        <w:tab/>
-        <w:t xml:space="preserve">•   </w:t>
-      </w:r>
-      <w:r>
-        <w:rPr>
-          <w:rFonts w:ascii="Georgia" w:hAnsi="Georgia"/>
-          <w:sz w:val="22"/>
-          <w:szCs w:val="22"/>
-        </w:rPr>
-        <w:t>Self-directed learning</w:t>
-      </w:r>
+    </w:p>
+    <w:p>
+      <w:pPr>
+        <w:pBdr>
+          <w:top w:val="single" w:sz="18" w:space="6" w:color="7F7F7F" w:themeColor="text1" w:themeTint="80"/>
+        </w:pBdr>
+        <w:tabs>
+          <w:tab w:val="right" w:pos="9180"/>
+        </w:tabs>
+        <w:spacing w:before="240" w:after="120" w:line="240" w:lineRule="auto"/>
+        <w:rPr>
+          <w:rFonts w:ascii="Georgia" w:hAnsi="Georgia"/>
+          <w:b/>
+        </w:rPr>
+      </w:pPr>
     </w:p>
     <w:p>
       <w:pPr>
@@ -841,8 +685,7 @@
     <w:p>
       <w:pPr>
         <w:tabs>
-          <w:tab w:val="right" w:pos="9180"/>
-          <w:tab w:val="right" w:pos="10800"/>
+          <w:tab w:val="right" w:pos="10710"/>
         </w:tabs>
         <w:spacing w:after="200" w:line="276" w:lineRule="auto"/>
         <w:contextualSpacing/>
@@ -874,20 +717,38 @@
       <w:r>
         <w:rPr>
           <w:rFonts w:ascii="Georgia" w:eastAsia="Times New Roman" w:hAnsi="Georgia"/>
+          <w:bCs/>
+          <w:sz w:val="22"/>
+          <w:szCs w:val="22"/>
+        </w:rPr>
+        <w:t>May 20</w:t>
+      </w:r>
+      <w:r>
+        <w:rPr>
+          <w:rFonts w:ascii="Georgia" w:eastAsia="Times New Roman" w:hAnsi="Georgia"/>
+          <w:bCs/>
+          <w:sz w:val="22"/>
+          <w:szCs w:val="22"/>
+        </w:rPr>
+        <w:t>10</w:t>
+      </w:r>
+      <w:r>
+        <w:rPr>
+          <w:rFonts w:ascii="Georgia" w:eastAsia="Times New Roman" w:hAnsi="Georgia"/>
+          <w:bCs/>
+          <w:sz w:val="22"/>
+          <w:szCs w:val="22"/>
+        </w:rPr>
+        <w:t xml:space="preserve"> – May 2017</w:t>
+      </w:r>
+      <w:r>
+        <w:rPr>
+          <w:rFonts w:ascii="Georgia" w:eastAsia="Times New Roman" w:hAnsi="Georgia"/>
           <w:b/>
           <w:sz w:val="22"/>
           <w:szCs w:val="22"/>
         </w:rPr>
         <w:tab/>
-      </w:r>
-      <w:r>
-        <w:rPr>
-          <w:rFonts w:ascii="Georgia" w:eastAsia="Times New Roman" w:hAnsi="Georgia"/>
-          <w:bCs/>
-          <w:sz w:val="22"/>
-          <w:szCs w:val="22"/>
-        </w:rPr>
-        <w:t>2010-2017</w:t>
       </w:r>
     </w:p>
     <w:p>
@@ -1326,13 +1187,25 @@
         <w:tabs>
           <w:tab w:val="right" w:pos="9180"/>
         </w:tabs>
-        <w:spacing w:after="200" w:line="120" w:lineRule="auto"/>
+        <w:spacing w:after="120" w:line="276" w:lineRule="auto"/>
         <w:ind w:left="720"/>
         <w:contextualSpacing/>
         <w:rPr>
           <w:rFonts w:ascii="Georgia" w:eastAsia="Times New Roman" w:hAnsi="Georgia"/>
           <w:sz w:val="22"/>
           <w:szCs w:val="22"/>
+        </w:rPr>
+      </w:pPr>
+    </w:p>
+    <w:p>
+      <w:pPr>
+        <w:pBdr>
+          <w:top w:val="single" w:sz="18" w:space="6" w:color="7F7F7F" w:themeColor="text1" w:themeTint="80"/>
+        </w:pBdr>
+        <w:spacing w:before="240" w:after="120" w:line="240" w:lineRule="auto"/>
+        <w:rPr>
+          <w:rFonts w:ascii="Georgia" w:hAnsi="Georgia"/>
+          <w:b/>
         </w:rPr>
       </w:pPr>
     </w:p>
@@ -3045,6 +2918,119 @@
     <w:nsid w:val="62F21A2B"/>
     <w:multiLevelType w:val="hybridMultilevel"/>
     <w:tmpl w:val="17EC1964"/>
+    <w:lvl w:ilvl="0" w:tplc="04090001">
+      <w:start w:val="1"/>
+      <w:numFmt w:val="bullet"/>
+      <w:lvlText w:val=""/>
+      <w:lvlJc w:val="left"/>
+      <w:pPr>
+        <w:ind w:left="720" w:hanging="360"/>
+      </w:pPr>
+      <w:rPr>
+        <w:rFonts w:ascii="Symbol" w:hAnsi="Symbol" w:hint="default"/>
+      </w:rPr>
+    </w:lvl>
+    <w:lvl w:ilvl="1" w:tplc="04090003" w:tentative="1">
+      <w:start w:val="1"/>
+      <w:numFmt w:val="bullet"/>
+      <w:lvlText w:val="o"/>
+      <w:lvlJc w:val="left"/>
+      <w:pPr>
+        <w:ind w:left="1440" w:hanging="360"/>
+      </w:pPr>
+      <w:rPr>
+        <w:rFonts w:ascii="Courier New" w:hAnsi="Courier New" w:cs="Courier New" w:hint="default"/>
+      </w:rPr>
+    </w:lvl>
+    <w:lvl w:ilvl="2" w:tplc="04090005" w:tentative="1">
+      <w:start w:val="1"/>
+      <w:numFmt w:val="bullet"/>
+      <w:lvlText w:val=""/>
+      <w:lvlJc w:val="left"/>
+      <w:pPr>
+        <w:ind w:left="2160" w:hanging="360"/>
+      </w:pPr>
+      <w:rPr>
+        <w:rFonts w:ascii="Wingdings" w:hAnsi="Wingdings" w:hint="default"/>
+      </w:rPr>
+    </w:lvl>
+    <w:lvl w:ilvl="3" w:tplc="04090001" w:tentative="1">
+      <w:start w:val="1"/>
+      <w:numFmt w:val="bullet"/>
+      <w:lvlText w:val=""/>
+      <w:lvlJc w:val="left"/>
+      <w:pPr>
+        <w:ind w:left="2880" w:hanging="360"/>
+      </w:pPr>
+      <w:rPr>
+        <w:rFonts w:ascii="Symbol" w:hAnsi="Symbol" w:hint="default"/>
+      </w:rPr>
+    </w:lvl>
+    <w:lvl w:ilvl="4" w:tplc="04090003" w:tentative="1">
+      <w:start w:val="1"/>
+      <w:numFmt w:val="bullet"/>
+      <w:lvlText w:val="o"/>
+      <w:lvlJc w:val="left"/>
+      <w:pPr>
+        <w:ind w:left="3600" w:hanging="360"/>
+      </w:pPr>
+      <w:rPr>
+        <w:rFonts w:ascii="Courier New" w:hAnsi="Courier New" w:cs="Courier New" w:hint="default"/>
+      </w:rPr>
+    </w:lvl>
+    <w:lvl w:ilvl="5" w:tplc="04090005" w:tentative="1">
+      <w:start w:val="1"/>
+      <w:numFmt w:val="bullet"/>
+      <w:lvlText w:val=""/>
+      <w:lvlJc w:val="left"/>
+      <w:pPr>
+        <w:ind w:left="4320" w:hanging="360"/>
+      </w:pPr>
+      <w:rPr>
+        <w:rFonts w:ascii="Wingdings" w:hAnsi="Wingdings" w:hint="default"/>
+      </w:rPr>
+    </w:lvl>
+    <w:lvl w:ilvl="6" w:tplc="04090001" w:tentative="1">
+      <w:start w:val="1"/>
+      <w:numFmt w:val="bullet"/>
+      <w:lvlText w:val=""/>
+      <w:lvlJc w:val="left"/>
+      <w:pPr>
+        <w:ind w:left="5040" w:hanging="360"/>
+      </w:pPr>
+      <w:rPr>
+        <w:rFonts w:ascii="Symbol" w:hAnsi="Symbol" w:hint="default"/>
+      </w:rPr>
+    </w:lvl>
+    <w:lvl w:ilvl="7" w:tplc="04090003" w:tentative="1">
+      <w:start w:val="1"/>
+      <w:numFmt w:val="bullet"/>
+      <w:lvlText w:val="o"/>
+      <w:lvlJc w:val="left"/>
+      <w:pPr>
+        <w:ind w:left="5760" w:hanging="360"/>
+      </w:pPr>
+      <w:rPr>
+        <w:rFonts w:ascii="Courier New" w:hAnsi="Courier New" w:cs="Courier New" w:hint="default"/>
+      </w:rPr>
+    </w:lvl>
+    <w:lvl w:ilvl="8" w:tplc="04090005" w:tentative="1">
+      <w:start w:val="1"/>
+      <w:numFmt w:val="bullet"/>
+      <w:lvlText w:val=""/>
+      <w:lvlJc w:val="left"/>
+      <w:pPr>
+        <w:ind w:left="6480" w:hanging="360"/>
+      </w:pPr>
+      <w:rPr>
+        <w:rFonts w:ascii="Wingdings" w:hAnsi="Wingdings" w:hint="default"/>
+      </w:rPr>
+    </w:lvl>
+  </w:abstractNum>
+  <w:abstractNum w:abstractNumId="14" w15:restartNumberingAfterBreak="0">
+    <w:nsid w:val="67D10F19"/>
+    <w:multiLevelType w:val="hybridMultilevel"/>
+    <w:tmpl w:val="E230F2B0"/>
     <w:lvl w:ilvl="0" w:tplc="04090001">
       <w:start w:val="1"/>
       <w:numFmt w:val="bullet"/>
@@ -3195,6 +3181,9 @@
   </w:num>
   <w:num w:numId="14">
     <w:abstractNumId w:val="10"/>
+  </w:num>
+  <w:num w:numId="15">
+    <w:abstractNumId w:val="14"/>
   </w:num>
 </w:numbering>
 </file>

</xml_diff>

<commit_message>
final commit for turn-in educ 766
</commit_message>
<xml_diff>
--- a/resume.docx
+++ b/resume.docx
@@ -61,25 +61,7 @@
           <w:sz w:val="22"/>
           <w:szCs w:val="22"/>
         </w:rPr>
-        <w:t xml:space="preserve">   • </w:t>
-      </w:r>
-      <w:proofErr w:type="gramStart"/>
-      <w:r>
-        <w:rPr>
-          <w:rFonts w:ascii="Georgia" w:hAnsi="Georgia"/>
-          <w:sz w:val="22"/>
-          <w:szCs w:val="22"/>
-        </w:rPr>
-        <w:t xml:space="preserve">   (</w:t>
-      </w:r>
-      <w:proofErr w:type="gramEnd"/>
-      <w:r>
-        <w:rPr>
-          <w:rFonts w:ascii="Georgia" w:hAnsi="Georgia"/>
-          <w:sz w:val="22"/>
-          <w:szCs w:val="22"/>
-        </w:rPr>
-        <w:t>612) 286-4340</w:t>
+        <w:t xml:space="preserve">   •    (612) 286-4340</w:t>
       </w:r>
       <w:r>
         <w:rPr>
@@ -116,142 +98,216 @@
           <w:b/>
         </w:rPr>
       </w:pPr>
+      <w:r>
+        <w:rPr>
+          <w:rFonts w:ascii="Georgia" w:hAnsi="Georgia"/>
+          <w:b/>
+        </w:rPr>
+        <w:t>Executive Summary</w:t>
+      </w:r>
     </w:p>
     <w:p>
       <w:pPr>
-        <w:spacing w:before="120" w:after="120" w:line="240" w:lineRule="auto"/>
-        <w:jc w:val="center"/>
-        <w:rPr>
-          <w:rFonts w:ascii="Georgia" w:hAnsi="Georgia"/>
-          <w:b/>
-        </w:rPr>
-      </w:pPr>
-      <w:r>
-        <w:rPr>
-          <w:rFonts w:ascii="Georgia" w:hAnsi="Georgia"/>
-          <w:b/>
-        </w:rPr>
-        <w:t>Featured Skills and Abilities</w:t>
+        <w:spacing w:after="240" w:line="276" w:lineRule="auto"/>
+        <w:rPr>
+          <w:rFonts w:ascii="Georgia" w:hAnsi="Georgia"/>
+          <w:sz w:val="22"/>
+          <w:szCs w:val="22"/>
+        </w:rPr>
+      </w:pPr>
+      <w:r>
+        <w:rPr>
+          <w:rFonts w:ascii="Georgia" w:hAnsi="Georgia"/>
+          <w:sz w:val="22"/>
+          <w:szCs w:val="22"/>
+        </w:rPr>
+        <w:t>I am a d</w:t>
+      </w:r>
+      <w:r>
+        <w:rPr>
+          <w:rFonts w:ascii="Georgia" w:hAnsi="Georgia"/>
+          <w:sz w:val="22"/>
+          <w:szCs w:val="22"/>
+        </w:rPr>
+        <w:t xml:space="preserve">edicated, reliable individual with a background </w:t>
+      </w:r>
+      <w:r>
+        <w:rPr>
+          <w:rFonts w:ascii="Georgia" w:hAnsi="Georgia"/>
+          <w:sz w:val="22"/>
+          <w:szCs w:val="22"/>
+        </w:rPr>
+        <w:t>in</w:t>
+      </w:r>
+      <w:r>
+        <w:rPr>
+          <w:rFonts w:ascii="Georgia" w:hAnsi="Georgia"/>
+          <w:sz w:val="22"/>
+          <w:szCs w:val="22"/>
+        </w:rPr>
+        <w:t xml:space="preserve"> </w:t>
+      </w:r>
+      <w:r>
+        <w:rPr>
+          <w:rFonts w:ascii="Georgia" w:hAnsi="Georgia"/>
+          <w:sz w:val="22"/>
+          <w:szCs w:val="22"/>
+        </w:rPr>
+        <w:t xml:space="preserve">talent development and </w:t>
+      </w:r>
+      <w:r>
+        <w:rPr>
+          <w:rFonts w:ascii="Georgia" w:hAnsi="Georgia"/>
+          <w:sz w:val="22"/>
+          <w:szCs w:val="22"/>
+        </w:rPr>
+        <w:t xml:space="preserve">team management seeking </w:t>
+      </w:r>
+      <w:r>
+        <w:rPr>
+          <w:rFonts w:ascii="Georgia" w:hAnsi="Georgia"/>
+          <w:sz w:val="22"/>
+          <w:szCs w:val="22"/>
+        </w:rPr>
+        <w:t xml:space="preserve">an </w:t>
+      </w:r>
+      <w:r>
+        <w:rPr>
+          <w:rFonts w:ascii="Georgia" w:hAnsi="Georgia"/>
+          <w:sz w:val="22"/>
+          <w:szCs w:val="22"/>
+        </w:rPr>
+        <w:t>instructional design position, preferably with a company who expresses interest in e-learning</w:t>
+      </w:r>
+      <w:r>
+        <w:rPr>
+          <w:rFonts w:ascii="Georgia" w:hAnsi="Georgia"/>
+          <w:sz w:val="22"/>
+          <w:szCs w:val="22"/>
+        </w:rPr>
+        <w:t xml:space="preserve">.  </w:t>
+      </w:r>
+      <w:r>
+        <w:rPr>
+          <w:rFonts w:ascii="Georgia" w:hAnsi="Georgia"/>
+          <w:sz w:val="22"/>
+          <w:szCs w:val="22"/>
+        </w:rPr>
+        <w:t xml:space="preserve">My </w:t>
+      </w:r>
+      <w:r>
+        <w:rPr>
+          <w:rFonts w:ascii="Georgia" w:hAnsi="Georgia"/>
+          <w:sz w:val="22"/>
+          <w:szCs w:val="22"/>
+        </w:rPr>
+        <w:t>ability to establish rapport and maintain productive relatio</w:t>
+      </w:r>
+      <w:r>
+        <w:rPr>
+          <w:rFonts w:ascii="Georgia" w:hAnsi="Georgia"/>
+          <w:sz w:val="22"/>
+          <w:szCs w:val="22"/>
+        </w:rPr>
+        <w:t xml:space="preserve">nships with </w:t>
+      </w:r>
+      <w:r>
+        <w:rPr>
+          <w:rFonts w:ascii="Georgia" w:hAnsi="Georgia"/>
+          <w:sz w:val="22"/>
+          <w:szCs w:val="22"/>
+        </w:rPr>
+        <w:t xml:space="preserve">internal and external </w:t>
+      </w:r>
+      <w:r>
+        <w:rPr>
+          <w:rFonts w:ascii="Georgia" w:hAnsi="Georgia"/>
+          <w:sz w:val="22"/>
+          <w:szCs w:val="22"/>
+        </w:rPr>
+        <w:t>clients has been an asset across my professional experiences.</w:t>
+      </w:r>
+      <w:r>
+        <w:rPr>
+          <w:rFonts w:ascii="Georgia" w:hAnsi="Georgia"/>
+          <w:sz w:val="22"/>
+          <w:szCs w:val="22"/>
+        </w:rPr>
+        <w:t xml:space="preserve">  I have a passion for helping people</w:t>
+      </w:r>
+      <w:r>
+        <w:rPr>
+          <w:rFonts w:ascii="Georgia" w:hAnsi="Georgia"/>
+          <w:sz w:val="22"/>
+          <w:szCs w:val="22"/>
+        </w:rPr>
+        <w:t xml:space="preserve"> learn</w:t>
+      </w:r>
+      <w:r>
+        <w:rPr>
+          <w:rFonts w:ascii="Georgia" w:hAnsi="Georgia"/>
+          <w:sz w:val="22"/>
+          <w:szCs w:val="22"/>
+        </w:rPr>
+        <w:t xml:space="preserve"> </w:t>
+      </w:r>
+      <w:r>
+        <w:rPr>
+          <w:rFonts w:ascii="Georgia" w:hAnsi="Georgia"/>
+          <w:sz w:val="22"/>
+          <w:szCs w:val="22"/>
+        </w:rPr>
+        <w:t>company and trade processes,</w:t>
+      </w:r>
+      <w:r>
+        <w:rPr>
+          <w:rFonts w:ascii="Georgia" w:hAnsi="Georgia"/>
+          <w:sz w:val="22"/>
+          <w:szCs w:val="22"/>
+        </w:rPr>
+        <w:t xml:space="preserve"> and a desire to grow as a professional</w:t>
+      </w:r>
+      <w:r>
+        <w:rPr>
+          <w:rFonts w:ascii="Georgia" w:hAnsi="Georgia"/>
+          <w:sz w:val="22"/>
+          <w:szCs w:val="22"/>
+        </w:rPr>
+        <w:t xml:space="preserve"> in a field that helps people bring their best to work</w:t>
+      </w:r>
+      <w:r>
+        <w:rPr>
+          <w:rFonts w:ascii="Georgia" w:hAnsi="Georgia"/>
+          <w:sz w:val="22"/>
+          <w:szCs w:val="22"/>
+        </w:rPr>
+        <w:t>.</w:t>
       </w:r>
     </w:p>
     <w:p>
       <w:pPr>
+        <w:spacing w:after="120" w:line="240" w:lineRule="auto"/>
+        <w:rPr>
+          <w:rFonts w:ascii="Georgia" w:hAnsi="Georgia"/>
+          <w:b/>
+          <w:sz w:val="22"/>
+          <w:szCs w:val="22"/>
+        </w:rPr>
+      </w:pPr>
+      <w:r>
+        <w:rPr>
+          <w:rFonts w:ascii="Georgia" w:hAnsi="Georgia"/>
+          <w:b/>
+          <w:sz w:val="22"/>
+          <w:szCs w:val="22"/>
+        </w:rPr>
+        <w:t>Areas of Ability and Experience:</w:t>
+      </w:r>
+    </w:p>
+    <w:p>
+      <w:pPr>
         <w:tabs>
           <w:tab w:val="left" w:pos="3600"/>
-          <w:tab w:val="left" w:pos="3690"/>
-          <w:tab w:val="left" w:pos="7380"/>
-        </w:tabs>
-        <w:spacing w:after="60" w:line="240" w:lineRule="auto"/>
-        <w:rPr>
-          <w:rFonts w:ascii="Georgia" w:hAnsi="Georgia"/>
-          <w:b/>
-          <w:sz w:val="22"/>
-          <w:szCs w:val="22"/>
-        </w:rPr>
-      </w:pPr>
-      <w:r>
-        <w:rPr>
-          <w:rFonts w:ascii="Georgia" w:hAnsi="Georgia"/>
-          <w:sz w:val="22"/>
-          <w:szCs w:val="22"/>
-        </w:rPr>
-        <w:t xml:space="preserve">•   </w:t>
-      </w:r>
-      <w:r>
-        <w:rPr>
-          <w:rFonts w:ascii="Georgia" w:hAnsi="Georgia"/>
-          <w:sz w:val="22"/>
-          <w:szCs w:val="22"/>
-        </w:rPr>
-        <w:t>Effective communicator</w:t>
-      </w:r>
-      <w:r>
-        <w:rPr>
-          <w:rFonts w:ascii="Georgia" w:hAnsi="Georgia"/>
-          <w:sz w:val="22"/>
-          <w:szCs w:val="22"/>
-        </w:rPr>
-        <w:tab/>
-      </w:r>
-      <w:r>
-        <w:rPr>
-          <w:rFonts w:ascii="Georgia" w:hAnsi="Georgia"/>
-          <w:sz w:val="22"/>
-          <w:szCs w:val="22"/>
-        </w:rPr>
-        <w:tab/>
-      </w:r>
-      <w:r>
-        <w:rPr>
-          <w:rFonts w:ascii="Georgia" w:hAnsi="Georgia"/>
-          <w:sz w:val="22"/>
-          <w:szCs w:val="22"/>
-        </w:rPr>
-        <w:t xml:space="preserve">•   </w:t>
-      </w:r>
-      <w:r>
-        <w:rPr>
-          <w:rFonts w:ascii="Georgia" w:hAnsi="Georgia"/>
-          <w:sz w:val="22"/>
-          <w:szCs w:val="22"/>
-        </w:rPr>
-        <w:t xml:space="preserve">Adult learning </w:t>
-      </w:r>
-      <w:r>
-        <w:rPr>
-          <w:rFonts w:ascii="Georgia" w:hAnsi="Georgia"/>
-          <w:sz w:val="22"/>
-          <w:szCs w:val="22"/>
-        </w:rPr>
-        <w:t>i</w:t>
-      </w:r>
-      <w:r>
-        <w:rPr>
-          <w:rFonts w:ascii="Georgia" w:hAnsi="Georgia"/>
-          <w:sz w:val="22"/>
-          <w:szCs w:val="22"/>
-        </w:rPr>
-        <w:t>mplementation</w:t>
-      </w:r>
-      <w:r>
-        <w:rPr>
-          <w:rFonts w:ascii="Georgia" w:hAnsi="Georgia"/>
-          <w:sz w:val="22"/>
-          <w:szCs w:val="22"/>
-        </w:rPr>
-        <w:tab/>
-        <w:t xml:space="preserve">• </w:t>
-      </w:r>
-      <w:r>
-        <w:rPr>
-          <w:rFonts w:ascii="Georgia" w:hAnsi="Georgia"/>
-          <w:sz w:val="22"/>
-          <w:szCs w:val="22"/>
-        </w:rPr>
-        <w:t xml:space="preserve">  Applied behavior</w:t>
-      </w:r>
-      <w:r>
-        <w:rPr>
-          <w:rFonts w:ascii="Georgia" w:hAnsi="Georgia"/>
-          <w:sz w:val="22"/>
-          <w:szCs w:val="22"/>
-        </w:rPr>
-        <w:t>al</w:t>
-      </w:r>
-      <w:r>
-        <w:rPr>
-          <w:rFonts w:ascii="Georgia" w:hAnsi="Georgia"/>
-          <w:sz w:val="22"/>
-          <w:szCs w:val="22"/>
-        </w:rPr>
-        <w:t xml:space="preserve"> intervention</w:t>
-      </w:r>
-    </w:p>
-    <w:p>
-      <w:pPr>
-        <w:tabs>
-          <w:tab w:val="left" w:pos="3600"/>
-          <w:tab w:val="left" w:pos="3690"/>
           <w:tab w:val="left" w:pos="3870"/>
           <w:tab w:val="left" w:pos="7380"/>
         </w:tabs>
@@ -277,7 +333,7 @@
           <w:sz w:val="22"/>
           <w:szCs w:val="22"/>
         </w:rPr>
-        <w:t>Demonstrated problem solving</w:t>
+        <w:t>Effective communicator</w:t>
       </w:r>
       <w:r>
         <w:rPr>
@@ -309,7 +365,23 @@
           <w:sz w:val="22"/>
           <w:szCs w:val="22"/>
         </w:rPr>
-        <w:t>Microsoft Office experience</w:t>
+        <w:t xml:space="preserve">Adult learning </w:t>
+      </w:r>
+      <w:r>
+        <w:rPr>
+          <w:rFonts w:ascii="Georgia" w:hAnsi="Georgia"/>
+          <w:sz w:val="22"/>
+          <w:szCs w:val="22"/>
+        </w:rPr>
+        <w:t>i</w:t>
+      </w:r>
+      <w:r>
+        <w:rPr>
+          <w:rFonts w:ascii="Georgia" w:hAnsi="Georgia"/>
+          <w:sz w:val="22"/>
+          <w:szCs w:val="22"/>
+        </w:rPr>
+        <w:t>mplementation</w:t>
       </w:r>
       <w:r>
         <w:rPr>
@@ -318,36 +390,44 @@
           <w:szCs w:val="22"/>
         </w:rPr>
         <w:tab/>
-        <w:t xml:space="preserve">•   </w:t>
-      </w:r>
-      <w:r>
-        <w:rPr>
-          <w:rFonts w:ascii="Georgia" w:hAnsi="Georgia"/>
-          <w:sz w:val="22"/>
-          <w:szCs w:val="22"/>
-        </w:rPr>
-        <w:t>Client record management</w:t>
-      </w:r>
-      <w:r>
-        <w:rPr>
-          <w:rFonts w:ascii="Georgia" w:hAnsi="Georgia"/>
-          <w:sz w:val="22"/>
-          <w:szCs w:val="22"/>
-        </w:rPr>
-        <w:tab/>
+        <w:t xml:space="preserve">• </w:t>
+      </w:r>
+      <w:r>
+        <w:rPr>
+          <w:rFonts w:ascii="Georgia" w:hAnsi="Georgia"/>
+          <w:sz w:val="22"/>
+          <w:szCs w:val="22"/>
+        </w:rPr>
+        <w:t xml:space="preserve">  Applied behavior</w:t>
+      </w:r>
+      <w:r>
+        <w:rPr>
+          <w:rFonts w:ascii="Georgia" w:hAnsi="Georgia"/>
+          <w:sz w:val="22"/>
+          <w:szCs w:val="22"/>
+        </w:rPr>
+        <w:t>al</w:t>
+      </w:r>
+      <w:r>
+        <w:rPr>
+          <w:rFonts w:ascii="Georgia" w:hAnsi="Georgia"/>
+          <w:sz w:val="22"/>
+          <w:szCs w:val="22"/>
+        </w:rPr>
+        <w:t xml:space="preserve"> intervention</w:t>
       </w:r>
     </w:p>
     <w:p>
       <w:pPr>
         <w:tabs>
           <w:tab w:val="left" w:pos="3600"/>
-          <w:tab w:val="left" w:pos="3690"/>
           <w:tab w:val="left" w:pos="3870"/>
           <w:tab w:val="left" w:pos="7380"/>
         </w:tabs>
-        <w:spacing w:after="120" w:line="240" w:lineRule="auto"/>
-        <w:rPr>
-          <w:rFonts w:ascii="Georgia" w:hAnsi="Georgia"/>
+        <w:spacing w:after="60" w:line="240" w:lineRule="auto"/>
+        <w:rPr>
+          <w:rFonts w:ascii="Georgia" w:hAnsi="Georgia"/>
+          <w:b/>
           <w:sz w:val="22"/>
           <w:szCs w:val="22"/>
         </w:rPr>
@@ -366,7 +446,7 @@
           <w:sz w:val="22"/>
           <w:szCs w:val="22"/>
         </w:rPr>
-        <w:t>Public speaking and presentation</w:t>
+        <w:t>Demonstrated problem solving</w:t>
       </w:r>
       <w:r>
         <w:rPr>
@@ -398,15 +478,7 @@
           <w:sz w:val="22"/>
           <w:szCs w:val="22"/>
         </w:rPr>
-        <w:t>HTML, CSS, JavaScript</w:t>
-      </w:r>
-      <w:r>
-        <w:rPr>
-          <w:rFonts w:ascii="Georgia" w:hAnsi="Georgia"/>
-          <w:sz w:val="22"/>
-          <w:szCs w:val="22"/>
-        </w:rPr>
-        <w:t>, Node.js</w:t>
+        <w:t>Microsoft Office experience</w:t>
       </w:r>
       <w:r>
         <w:rPr>
@@ -423,7 +495,31 @@
           <w:sz w:val="22"/>
           <w:szCs w:val="22"/>
         </w:rPr>
-        <w:t>Self-directed learning</w:t>
+        <w:t xml:space="preserve">Motivational </w:t>
+      </w:r>
+      <w:r>
+        <w:rPr>
+          <w:rFonts w:ascii="Georgia" w:hAnsi="Georgia"/>
+          <w:sz w:val="22"/>
+          <w:szCs w:val="22"/>
+        </w:rPr>
+        <w:t>a</w:t>
+      </w:r>
+      <w:r>
+        <w:rPr>
+          <w:rFonts w:ascii="Georgia" w:hAnsi="Georgia"/>
+          <w:sz w:val="22"/>
+          <w:szCs w:val="22"/>
+        </w:rPr>
+        <w:t>nalysis</w:t>
+      </w:r>
+      <w:r>
+        <w:rPr>
+          <w:rFonts w:ascii="Georgia" w:hAnsi="Georgia"/>
+          <w:sz w:val="22"/>
+          <w:szCs w:val="22"/>
+        </w:rPr>
+        <w:tab/>
       </w:r>
     </w:p>
     <w:p>
@@ -440,21 +536,78 @@
           <w:szCs w:val="22"/>
         </w:rPr>
       </w:pPr>
-    </w:p>
-    <w:p>
-      <w:pPr>
-        <w:pBdr>
-          <w:top w:val="single" w:sz="18" w:space="6" w:color="7F7F7F" w:themeColor="text1" w:themeTint="80"/>
-        </w:pBdr>
-        <w:tabs>
-          <w:tab w:val="right" w:pos="9180"/>
-        </w:tabs>
-        <w:spacing w:before="240" w:after="120" w:line="240" w:lineRule="auto"/>
-        <w:rPr>
-          <w:rFonts w:ascii="Georgia" w:hAnsi="Georgia"/>
-          <w:b/>
-        </w:rPr>
-      </w:pPr>
+      <w:r>
+        <w:rPr>
+          <w:rFonts w:ascii="Georgia" w:hAnsi="Georgia"/>
+          <w:sz w:val="22"/>
+          <w:szCs w:val="22"/>
+        </w:rPr>
+        <w:t xml:space="preserve">•   </w:t>
+      </w:r>
+      <w:r>
+        <w:rPr>
+          <w:rFonts w:ascii="Georgia" w:hAnsi="Georgia"/>
+          <w:sz w:val="22"/>
+          <w:szCs w:val="22"/>
+        </w:rPr>
+        <w:t>Public speaking and presentation</w:t>
+      </w:r>
+      <w:r>
+        <w:rPr>
+          <w:rFonts w:ascii="Georgia" w:hAnsi="Georgia"/>
+          <w:sz w:val="22"/>
+          <w:szCs w:val="22"/>
+        </w:rPr>
+        <w:tab/>
+      </w:r>
+      <w:r>
+        <w:rPr>
+          <w:rFonts w:ascii="Georgia" w:hAnsi="Georgia"/>
+          <w:sz w:val="22"/>
+          <w:szCs w:val="22"/>
+        </w:rPr>
+        <w:tab/>
+      </w:r>
+      <w:r>
+        <w:rPr>
+          <w:rFonts w:ascii="Georgia" w:hAnsi="Georgia"/>
+          <w:sz w:val="22"/>
+          <w:szCs w:val="22"/>
+        </w:rPr>
+        <w:t xml:space="preserve">•   </w:t>
+      </w:r>
+      <w:r>
+        <w:rPr>
+          <w:rFonts w:ascii="Georgia" w:hAnsi="Georgia"/>
+          <w:sz w:val="22"/>
+          <w:szCs w:val="22"/>
+        </w:rPr>
+        <w:t>HTML, CSS, JavaScript</w:t>
+      </w:r>
+      <w:r>
+        <w:rPr>
+          <w:rFonts w:ascii="Georgia" w:hAnsi="Georgia"/>
+          <w:sz w:val="22"/>
+          <w:szCs w:val="22"/>
+        </w:rPr>
+        <w:tab/>
+      </w:r>
+      <w:r>
+        <w:rPr>
+          <w:rFonts w:ascii="Georgia" w:hAnsi="Georgia"/>
+          <w:sz w:val="22"/>
+          <w:szCs w:val="22"/>
+        </w:rPr>
+        <w:t xml:space="preserve">•   </w:t>
+      </w:r>
+      <w:r>
+        <w:rPr>
+          <w:rFonts w:ascii="Georgia" w:hAnsi="Georgia"/>
+          <w:sz w:val="22"/>
+          <w:szCs w:val="22"/>
+        </w:rPr>
+        <w:t>Self-directed learning</w:t>
+      </w:r>
     </w:p>
     <w:p>
       <w:pPr>
@@ -685,7 +838,8 @@
     <w:p>
       <w:pPr>
         <w:tabs>
-          <w:tab w:val="right" w:pos="10710"/>
+          <w:tab w:val="right" w:pos="9180"/>
+          <w:tab w:val="right" w:pos="10800"/>
         </w:tabs>
         <w:spacing w:after="200" w:line="276" w:lineRule="auto"/>
         <w:contextualSpacing/>
@@ -717,38 +871,20 @@
       <w:r>
         <w:rPr>
           <w:rFonts w:ascii="Georgia" w:eastAsia="Times New Roman" w:hAnsi="Georgia"/>
+          <w:b/>
+          <w:sz w:val="22"/>
+          <w:szCs w:val="22"/>
+        </w:rPr>
+        <w:tab/>
+      </w:r>
+      <w:r>
+        <w:rPr>
+          <w:rFonts w:ascii="Georgia" w:eastAsia="Times New Roman" w:hAnsi="Georgia"/>
           <w:bCs/>
           <w:sz w:val="22"/>
           <w:szCs w:val="22"/>
         </w:rPr>
-        <w:t>May 20</w:t>
-      </w:r>
-      <w:r>
-        <w:rPr>
-          <w:rFonts w:ascii="Georgia" w:eastAsia="Times New Roman" w:hAnsi="Georgia"/>
-          <w:bCs/>
-          <w:sz w:val="22"/>
-          <w:szCs w:val="22"/>
-        </w:rPr>
-        <w:t>10</w:t>
-      </w:r>
-      <w:r>
-        <w:rPr>
-          <w:rFonts w:ascii="Georgia" w:eastAsia="Times New Roman" w:hAnsi="Georgia"/>
-          <w:bCs/>
-          <w:sz w:val="22"/>
-          <w:szCs w:val="22"/>
-        </w:rPr>
-        <w:t xml:space="preserve"> – May 2017</w:t>
-      </w:r>
-      <w:r>
-        <w:rPr>
-          <w:rFonts w:ascii="Georgia" w:eastAsia="Times New Roman" w:hAnsi="Georgia"/>
-          <w:b/>
-          <w:sz w:val="22"/>
-          <w:szCs w:val="22"/>
-        </w:rPr>
-        <w:tab/>
+        <w:t>2010-2017</w:t>
       </w:r>
     </w:p>
     <w:p>
@@ -1187,25 +1323,13 @@
         <w:tabs>
           <w:tab w:val="right" w:pos="9180"/>
         </w:tabs>
-        <w:spacing w:after="120" w:line="276" w:lineRule="auto"/>
+        <w:spacing w:after="200" w:line="120" w:lineRule="auto"/>
         <w:ind w:left="720"/>
         <w:contextualSpacing/>
         <w:rPr>
           <w:rFonts w:ascii="Georgia" w:eastAsia="Times New Roman" w:hAnsi="Georgia"/>
           <w:sz w:val="22"/>
           <w:szCs w:val="22"/>
-        </w:rPr>
-      </w:pPr>
-    </w:p>
-    <w:p>
-      <w:pPr>
-        <w:pBdr>
-          <w:top w:val="single" w:sz="18" w:space="6" w:color="7F7F7F" w:themeColor="text1" w:themeTint="80"/>
-        </w:pBdr>
-        <w:spacing w:before="240" w:after="120" w:line="240" w:lineRule="auto"/>
-        <w:rPr>
-          <w:rFonts w:ascii="Georgia" w:hAnsi="Georgia"/>
-          <w:b/>
         </w:rPr>
       </w:pPr>
     </w:p>
@@ -1391,40 +1515,6 @@
         </w:rPr>
         <w:t>Saint Cloud State University, Saint Cloud, MN.</w:t>
       </w:r>
-    </w:p>
-    <w:p>
-      <w:pPr>
-        <w:tabs>
-          <w:tab w:val="right" w:pos="9180"/>
-        </w:tabs>
-        <w:spacing w:after="200" w:line="276" w:lineRule="auto"/>
-        <w:ind w:left="360"/>
-        <w:contextualSpacing/>
-        <w:rPr>
-          <w:rFonts w:eastAsia="Times New Roman"/>
-          <w:sz w:val="22"/>
-          <w:szCs w:val="22"/>
-        </w:rPr>
-      </w:pPr>
-    </w:p>
-    <w:p>
-      <w:pPr>
-        <w:tabs>
-          <w:tab w:val="right" w:pos="9180"/>
-        </w:tabs>
-        <w:spacing w:after="120" w:line="240" w:lineRule="auto"/>
-        <w:rPr>
-          <w:b/>
-        </w:rPr>
-      </w:pPr>
-    </w:p>
-    <w:p>
-      <w:pPr>
-        <w:tabs>
-          <w:tab w:val="right" w:pos="9180"/>
-        </w:tabs>
-        <w:spacing w:after="240" w:line="240" w:lineRule="auto"/>
-      </w:pPr>
     </w:p>
     <w:p>
       <w:pPr>
@@ -2918,119 +3008,6 @@
     <w:nsid w:val="62F21A2B"/>
     <w:multiLevelType w:val="hybridMultilevel"/>
     <w:tmpl w:val="17EC1964"/>
-    <w:lvl w:ilvl="0" w:tplc="04090001">
-      <w:start w:val="1"/>
-      <w:numFmt w:val="bullet"/>
-      <w:lvlText w:val=""/>
-      <w:lvlJc w:val="left"/>
-      <w:pPr>
-        <w:ind w:left="720" w:hanging="360"/>
-      </w:pPr>
-      <w:rPr>
-        <w:rFonts w:ascii="Symbol" w:hAnsi="Symbol" w:hint="default"/>
-      </w:rPr>
-    </w:lvl>
-    <w:lvl w:ilvl="1" w:tplc="04090003" w:tentative="1">
-      <w:start w:val="1"/>
-      <w:numFmt w:val="bullet"/>
-      <w:lvlText w:val="o"/>
-      <w:lvlJc w:val="left"/>
-      <w:pPr>
-        <w:ind w:left="1440" w:hanging="360"/>
-      </w:pPr>
-      <w:rPr>
-        <w:rFonts w:ascii="Courier New" w:hAnsi="Courier New" w:cs="Courier New" w:hint="default"/>
-      </w:rPr>
-    </w:lvl>
-    <w:lvl w:ilvl="2" w:tplc="04090005" w:tentative="1">
-      <w:start w:val="1"/>
-      <w:numFmt w:val="bullet"/>
-      <w:lvlText w:val=""/>
-      <w:lvlJc w:val="left"/>
-      <w:pPr>
-        <w:ind w:left="2160" w:hanging="360"/>
-      </w:pPr>
-      <w:rPr>
-        <w:rFonts w:ascii="Wingdings" w:hAnsi="Wingdings" w:hint="default"/>
-      </w:rPr>
-    </w:lvl>
-    <w:lvl w:ilvl="3" w:tplc="04090001" w:tentative="1">
-      <w:start w:val="1"/>
-      <w:numFmt w:val="bullet"/>
-      <w:lvlText w:val=""/>
-      <w:lvlJc w:val="left"/>
-      <w:pPr>
-        <w:ind w:left="2880" w:hanging="360"/>
-      </w:pPr>
-      <w:rPr>
-        <w:rFonts w:ascii="Symbol" w:hAnsi="Symbol" w:hint="default"/>
-      </w:rPr>
-    </w:lvl>
-    <w:lvl w:ilvl="4" w:tplc="04090003" w:tentative="1">
-      <w:start w:val="1"/>
-      <w:numFmt w:val="bullet"/>
-      <w:lvlText w:val="o"/>
-      <w:lvlJc w:val="left"/>
-      <w:pPr>
-        <w:ind w:left="3600" w:hanging="360"/>
-      </w:pPr>
-      <w:rPr>
-        <w:rFonts w:ascii="Courier New" w:hAnsi="Courier New" w:cs="Courier New" w:hint="default"/>
-      </w:rPr>
-    </w:lvl>
-    <w:lvl w:ilvl="5" w:tplc="04090005" w:tentative="1">
-      <w:start w:val="1"/>
-      <w:numFmt w:val="bullet"/>
-      <w:lvlText w:val=""/>
-      <w:lvlJc w:val="left"/>
-      <w:pPr>
-        <w:ind w:left="4320" w:hanging="360"/>
-      </w:pPr>
-      <w:rPr>
-        <w:rFonts w:ascii="Wingdings" w:hAnsi="Wingdings" w:hint="default"/>
-      </w:rPr>
-    </w:lvl>
-    <w:lvl w:ilvl="6" w:tplc="04090001" w:tentative="1">
-      <w:start w:val="1"/>
-      <w:numFmt w:val="bullet"/>
-      <w:lvlText w:val=""/>
-      <w:lvlJc w:val="left"/>
-      <w:pPr>
-        <w:ind w:left="5040" w:hanging="360"/>
-      </w:pPr>
-      <w:rPr>
-        <w:rFonts w:ascii="Symbol" w:hAnsi="Symbol" w:hint="default"/>
-      </w:rPr>
-    </w:lvl>
-    <w:lvl w:ilvl="7" w:tplc="04090003" w:tentative="1">
-      <w:start w:val="1"/>
-      <w:numFmt w:val="bullet"/>
-      <w:lvlText w:val="o"/>
-      <w:lvlJc w:val="left"/>
-      <w:pPr>
-        <w:ind w:left="5760" w:hanging="360"/>
-      </w:pPr>
-      <w:rPr>
-        <w:rFonts w:ascii="Courier New" w:hAnsi="Courier New" w:cs="Courier New" w:hint="default"/>
-      </w:rPr>
-    </w:lvl>
-    <w:lvl w:ilvl="8" w:tplc="04090005" w:tentative="1">
-      <w:start w:val="1"/>
-      <w:numFmt w:val="bullet"/>
-      <w:lvlText w:val=""/>
-      <w:lvlJc w:val="left"/>
-      <w:pPr>
-        <w:ind w:left="6480" w:hanging="360"/>
-      </w:pPr>
-      <w:rPr>
-        <w:rFonts w:ascii="Wingdings" w:hAnsi="Wingdings" w:hint="default"/>
-      </w:rPr>
-    </w:lvl>
-  </w:abstractNum>
-  <w:abstractNum w:abstractNumId="14" w15:restartNumberingAfterBreak="0">
-    <w:nsid w:val="67D10F19"/>
-    <w:multiLevelType w:val="hybridMultilevel"/>
-    <w:tmpl w:val="E230F2B0"/>
     <w:lvl w:ilvl="0" w:tplc="04090001">
       <w:start w:val="1"/>
       <w:numFmt w:val="bullet"/>
@@ -3181,9 +3158,6 @@
   </w:num>
   <w:num w:numId="14">
     <w:abstractNumId w:val="10"/>
-  </w:num>
-  <w:num w:numId="15">
-    <w:abstractNumId w:val="14"/>
   </w:num>
 </w:numbering>
 </file>

</xml_diff>